<commit_message>
Made Report into PDF and added bonus questions to report
</commit_message>
<xml_diff>
--- a/Final Report/Project two_Team three_Report.docx
+++ b/Final Report/Project two_Team three_Report.docx
@@ -986,13 +986,330 @@
       <w:pPr>
         <w:rPr>
           <w:rFonts w:cstheme="minorHAnsi"/>
-        </w:rPr>
-      </w:pPr>
-      <w:r>
-        <w:rPr>
-          <w:rFonts w:cstheme="minorHAnsi"/>
+          <w:b/>
+          <w:bCs/>
+        </w:rPr>
+      </w:pPr>
+      <w:r>
+        <w:rPr>
+          <w:rFonts w:cstheme="minorHAnsi"/>
+          <w:b/>
+          <w:bCs/>
+        </w:rPr>
+        <w:t>Queries:</w:t>
+      </w:r>
+    </w:p>
+    <w:p>
+      <w:pPr>
+        <w:rPr>
+          <w:rFonts w:cstheme="minorHAnsi"/>
+        </w:rPr>
+      </w:pPr>
+      <w:r>
+        <w:rPr>
+          <w:rFonts w:cstheme="minorHAnsi"/>
+          <w:b/>
+          <w:bCs/>
         </w:rPr>
         <w:tab/>
+      </w:r>
+      <w:r>
+        <w:rPr>
+          <w:rFonts w:cstheme="minorHAnsi"/>
+        </w:rPr>
+        <w:t>Please reference folder in GitHub titled “Queries.” The team performed a JOIN and AGGREGATE query followed by another JOIN.</w:t>
+      </w:r>
+    </w:p>
+    <w:p>
+      <w:pPr>
+        <w:rPr>
+          <w:rFonts w:cstheme="minorHAnsi"/>
+          <w:b/>
+          <w:bCs/>
+        </w:rPr>
+      </w:pPr>
+    </w:p>
+    <w:p>
+      <w:pPr>
+        <w:rPr>
+          <w:rFonts w:cstheme="minorHAnsi"/>
+        </w:rPr>
+      </w:pPr>
+    </w:p>
+    <w:p>
+      <w:pPr>
+        <w:rPr>
+          <w:rFonts w:cstheme="minorHAnsi"/>
+        </w:rPr>
+      </w:pPr>
+      <w:r>
+        <w:rPr>
+          <w:rFonts w:cstheme="minorHAnsi"/>
+        </w:rPr>
+        <w:tab/>
+      </w:r>
+      <w:r>
+        <w:rPr>
+          <w:rFonts w:cstheme="minorHAnsi"/>
+          <w:noProof/>
+        </w:rPr>
+        <w:drawing>
+          <wp:inline distT="0" distB="0" distL="0" distR="0" wp14:anchorId="76CCF413" wp14:editId="4106243C">
+            <wp:extent cx="5943600" cy="3928745"/>
+            <wp:effectExtent l="0" t="0" r="0" b="0"/>
+            <wp:docPr id="1142306455" name="Picture 1" descr="A screenshot of a computer&#10;&#10;Description automatically generated"/>
+            <wp:cNvGraphicFramePr>
+              <a:graphicFrameLocks xmlns:a="http://schemas.openxmlformats.org/drawingml/2006/main" noChangeAspect="1"/>
+            </wp:cNvGraphicFramePr>
+            <a:graphic xmlns:a="http://schemas.openxmlformats.org/drawingml/2006/main">
+              <a:graphicData uri="http://schemas.openxmlformats.org/drawingml/2006/picture">
+                <pic:pic xmlns:pic="http://schemas.openxmlformats.org/drawingml/2006/picture">
+                  <pic:nvPicPr>
+                    <pic:cNvPr id="1142306455" name="Picture 1" descr="A screenshot of a computer&#10;&#10;Description automatically generated"/>
+                    <pic:cNvPicPr/>
+                  </pic:nvPicPr>
+                  <pic:blipFill>
+                    <a:blip r:embed="rId11" cstate="print">
+                      <a:extLst>
+                        <a:ext uri="{28A0092B-C50C-407E-A947-70E740481C1C}">
+                          <a14:useLocalDpi xmlns:a14="http://schemas.microsoft.com/office/drawing/2010/main" val="0"/>
+                        </a:ext>
+                      </a:extLst>
+                    </a:blip>
+                    <a:stretch>
+                      <a:fillRect/>
+                    </a:stretch>
+                  </pic:blipFill>
+                  <pic:spPr>
+                    <a:xfrm>
+                      <a:off x="0" y="0"/>
+                      <a:ext cx="5943600" cy="3928745"/>
+                    </a:xfrm>
+                    <a:prstGeom prst="rect">
+                      <a:avLst/>
+                    </a:prstGeom>
+                  </pic:spPr>
+                </pic:pic>
+              </a:graphicData>
+            </a:graphic>
+          </wp:inline>
+        </w:drawing>
+      </w:r>
+    </w:p>
+    <w:p>
+      <w:pPr>
+        <w:rPr>
+          <w:rFonts w:cstheme="minorHAnsi"/>
+        </w:rPr>
+      </w:pPr>
+    </w:p>
+    <w:p>
+      <w:pPr>
+        <w:rPr>
+          <w:rFonts w:cstheme="minorHAnsi"/>
+          <w:b/>
+          <w:bCs/>
+        </w:rPr>
+      </w:pPr>
+    </w:p>
+    <w:p>
+      <w:pPr>
+        <w:rPr>
+          <w:rFonts w:cstheme="minorHAnsi"/>
+          <w:b/>
+          <w:bCs/>
+        </w:rPr>
+      </w:pPr>
+    </w:p>
+    <w:p>
+      <w:pPr>
+        <w:rPr>
+          <w:rFonts w:cstheme="minorHAnsi"/>
+          <w:b/>
+          <w:bCs/>
+        </w:rPr>
+      </w:pPr>
+      <w:r>
+        <w:rPr>
+          <w:rFonts w:cstheme="minorHAnsi"/>
+          <w:b/>
+          <w:bCs/>
+        </w:rPr>
+        <w:lastRenderedPageBreak/>
+        <w:t>Bonus</w:t>
+      </w:r>
+      <w:r>
+        <w:rPr>
+          <w:rFonts w:cstheme="minorHAnsi"/>
+          <w:b/>
+          <w:bCs/>
+        </w:rPr>
+        <w:t>:</w:t>
+      </w:r>
+    </w:p>
+    <w:p>
+      <w:pPr>
+        <w:rPr>
+          <w:rFonts w:cstheme="minorHAnsi"/>
+        </w:rPr>
+      </w:pPr>
+      <w:r>
+        <w:rPr>
+          <w:rFonts w:cstheme="minorHAnsi"/>
+          <w:b/>
+          <w:bCs/>
+        </w:rPr>
+        <w:tab/>
+      </w:r>
+      <w:r>
+        <w:rPr>
+          <w:rFonts w:cstheme="minorHAnsi"/>
+        </w:rPr>
+        <w:t>Reference the “Code” folder in GitHub for the code titled “</w:t>
+      </w:r>
+      <w:proofErr w:type="spellStart"/>
+      <w:r>
+        <w:rPr>
+          <w:rFonts w:cstheme="minorHAnsi"/>
+        </w:rPr>
+        <w:t>Read_Write_Pistgre_Demo_</w:t>
+      </w:r>
+      <w:proofErr w:type="gramStart"/>
+      <w:r>
+        <w:rPr>
+          <w:rFonts w:cstheme="minorHAnsi"/>
+        </w:rPr>
+        <w:t>Childers</w:t>
+      </w:r>
+      <w:proofErr w:type="spellEnd"/>
+      <w:proofErr w:type="gramEnd"/>
+      <w:r>
+        <w:rPr>
+          <w:rFonts w:cstheme="minorHAnsi"/>
+        </w:rPr>
+        <w:t>”</w:t>
+      </w:r>
+    </w:p>
+    <w:p>
+      <w:pPr>
+        <w:rPr>
+          <w:rFonts w:cstheme="minorHAnsi"/>
+        </w:rPr>
+      </w:pPr>
+    </w:p>
+    <w:p>
+      <w:pPr>
+        <w:rPr>
+          <w:rFonts w:cstheme="minorHAnsi"/>
+        </w:rPr>
+      </w:pPr>
+      <w:r>
+        <w:rPr>
+          <w:rFonts w:cstheme="minorHAnsi"/>
+          <w:noProof/>
+        </w:rPr>
+        <w:drawing>
+          <wp:inline distT="0" distB="0" distL="0" distR="0" wp14:anchorId="6BC4C2B0" wp14:editId="5BAE191C">
+            <wp:extent cx="5943600" cy="3458845"/>
+            <wp:effectExtent l="0" t="0" r="0" b="0"/>
+            <wp:docPr id="865997499" name="Picture 3" descr="A screenshot of a computer&#10;&#10;Description automatically generated"/>
+            <wp:cNvGraphicFramePr>
+              <a:graphicFrameLocks xmlns:a="http://schemas.openxmlformats.org/drawingml/2006/main" noChangeAspect="1"/>
+            </wp:cNvGraphicFramePr>
+            <a:graphic xmlns:a="http://schemas.openxmlformats.org/drawingml/2006/main">
+              <a:graphicData uri="http://schemas.openxmlformats.org/drawingml/2006/picture">
+                <pic:pic xmlns:pic="http://schemas.openxmlformats.org/drawingml/2006/picture">
+                  <pic:nvPicPr>
+                    <pic:cNvPr id="865997499" name="Picture 3" descr="A screenshot of a computer&#10;&#10;Description automatically generated"/>
+                    <pic:cNvPicPr/>
+                  </pic:nvPicPr>
+                  <pic:blipFill>
+                    <a:blip r:embed="rId12" cstate="print">
+                      <a:extLst>
+                        <a:ext uri="{28A0092B-C50C-407E-A947-70E740481C1C}">
+                          <a14:useLocalDpi xmlns:a14="http://schemas.microsoft.com/office/drawing/2010/main" val="0"/>
+                        </a:ext>
+                      </a:extLst>
+                    </a:blip>
+                    <a:stretch>
+                      <a:fillRect/>
+                    </a:stretch>
+                  </pic:blipFill>
+                  <pic:spPr>
+                    <a:xfrm>
+                      <a:off x="0" y="0"/>
+                      <a:ext cx="5943600" cy="3458845"/>
+                    </a:xfrm>
+                    <a:prstGeom prst="rect">
+                      <a:avLst/>
+                    </a:prstGeom>
+                  </pic:spPr>
+                </pic:pic>
+              </a:graphicData>
+            </a:graphic>
+          </wp:inline>
+        </w:drawing>
+      </w:r>
+    </w:p>
+    <w:p>
+      <w:pPr>
+        <w:rPr>
+          <w:rFonts w:cstheme="minorHAnsi"/>
+        </w:rPr>
+      </w:pPr>
+    </w:p>
+    <w:p>
+      <w:pPr>
+        <w:rPr>
+          <w:rFonts w:cstheme="minorHAnsi"/>
+        </w:rPr>
+      </w:pPr>
+      <w:r>
+        <w:rPr>
+          <w:rFonts w:cstheme="minorHAnsi"/>
+          <w:noProof/>
+        </w:rPr>
+        <w:drawing>
+          <wp:inline distT="0" distB="0" distL="0" distR="0" wp14:anchorId="5DDABC35" wp14:editId="697C2BED">
+            <wp:extent cx="5943600" cy="3611245"/>
+            <wp:effectExtent l="0" t="0" r="0" b="0"/>
+            <wp:docPr id="59366701" name="Picture 2" descr="A screenshot of a graph&#10;&#10;Description automatically generated"/>
+            <wp:cNvGraphicFramePr>
+              <a:graphicFrameLocks xmlns:a="http://schemas.openxmlformats.org/drawingml/2006/main" noChangeAspect="1"/>
+            </wp:cNvGraphicFramePr>
+            <a:graphic xmlns:a="http://schemas.openxmlformats.org/drawingml/2006/main">
+              <a:graphicData uri="http://schemas.openxmlformats.org/drawingml/2006/picture">
+                <pic:pic xmlns:pic="http://schemas.openxmlformats.org/drawingml/2006/picture">
+                  <pic:nvPicPr>
+                    <pic:cNvPr id="59366701" name="Picture 2" descr="A screenshot of a graph&#10;&#10;Description automatically generated"/>
+                    <pic:cNvPicPr/>
+                  </pic:nvPicPr>
+                  <pic:blipFill>
+                    <a:blip r:embed="rId13" cstate="print">
+                      <a:extLst>
+                        <a:ext uri="{28A0092B-C50C-407E-A947-70E740481C1C}">
+                          <a14:useLocalDpi xmlns:a14="http://schemas.microsoft.com/office/drawing/2010/main" val="0"/>
+                        </a:ext>
+                      </a:extLst>
+                    </a:blip>
+                    <a:stretch>
+                      <a:fillRect/>
+                    </a:stretch>
+                  </pic:blipFill>
+                  <pic:spPr>
+                    <a:xfrm>
+                      <a:off x="0" y="0"/>
+                      <a:ext cx="5943600" cy="3611245"/>
+                    </a:xfrm>
+                    <a:prstGeom prst="rect">
+                      <a:avLst/>
+                    </a:prstGeom>
+                  </pic:spPr>
+                </pic:pic>
+              </a:graphicData>
+            </a:graphic>
+          </wp:inline>
+        </w:drawing>
       </w:r>
     </w:p>
     <w:sectPr>
@@ -1405,6 +1722,7 @@
   <w:style w:type="character" w:default="1" w:styleId="DefaultParagraphFont">
     <w:name w:val="Default Paragraph Font"/>
     <w:uiPriority w:val="1"/>
+    <w:semiHidden/>
     <w:unhideWhenUsed/>
   </w:style>
   <w:style w:type="table" w:default="1" w:styleId="TableNormal">

</xml_diff>